<commit_message>
Updated schedule in SWProjPlan
Added the updated MS project schedule to the project plan document
</commit_message>
<xml_diff>
--- a/Veni-VA-app-V2/SWProjPlanV3.docx
+++ b/Veni-VA-app-V2/SWProjPlanV3.docx
@@ -6455,8 +6455,6 @@
           <w:sz w:val="24"/>
         </w:rPr>
       </w:pPr>
-      <w:bookmarkStart w:id="20" w:name="_GoBack"/>
-      <w:bookmarkEnd w:id="20"/>
       <w:r>
         <w:rPr>
           <w:sz w:val="24"/>
@@ -6487,11 +6485,11 @@
       <w:pPr>
         <w:pStyle w:val="Heading2"/>
       </w:pPr>
-      <w:bookmarkStart w:id="21" w:name="_Toc410570239"/>
+      <w:bookmarkStart w:id="20" w:name="_Toc410570239"/>
       <w:r>
         <w:t>3.2 Work Plan</w:t>
       </w:r>
-      <w:bookmarkEnd w:id="21"/>
+      <w:bookmarkEnd w:id="20"/>
     </w:p>
     <w:p>
       <w:pPr>
@@ -6548,11 +6546,11 @@
       <w:pPr>
         <w:pStyle w:val="Heading3"/>
       </w:pPr>
-      <w:bookmarkStart w:id="22" w:name="_Toc410570240"/>
+      <w:bookmarkStart w:id="21" w:name="_Toc410570240"/>
       <w:r>
         <w:t>3.2.1 Work Activities</w:t>
       </w:r>
-      <w:bookmarkEnd w:id="22"/>
+      <w:bookmarkEnd w:id="21"/>
     </w:p>
     <w:p>
       <w:pPr>
@@ -6621,6 +6619,7 @@
         <w:gridCol w:w="1130"/>
         <w:gridCol w:w="1330"/>
         <w:gridCol w:w="1330"/>
+        <w:gridCol w:w="1330"/>
       </w:tblGrid>
       <w:tr>
         <w:tc>
@@ -6759,6 +6758,40 @@
             </w:r>
           </w:p>
         </w:tc>
+        <w:tc>
+          <w:tcPr>
+            <w:tcW w:w="1330" w:type="dxa"/>
+            <w:tcBorders>
+              <w:top w:val="single" w:sz="4" w:space="0" w:color="B1BBCC"/>
+              <w:left w:val="single" w:sz="4" w:space="0" w:color="B1BBCC"/>
+              <w:bottom w:val="single" w:sz="4" w:space="0" w:color="B1BBCC"/>
+              <w:right w:val="single" w:sz="4" w:space="0" w:color="B1BBCC"/>
+            </w:tcBorders>
+            <w:shd w:val="clear" w:color="auto" w:fill="DFE3E8"/>
+            <w:vAlign w:val="center"/>
+            <w:hideMark/>
+          </w:tcPr>
+          <w:p>
+            <w:pPr>
+              <w:spacing w:after="0" w:line="240" w:lineRule="auto"/>
+              <w:rPr>
+                <w:rFonts w:ascii="Segoe UI" w:eastAsia="Times New Roman" w:hAnsi="Segoe UI" w:cs="Segoe UI"/>
+                <w:sz w:val="18"/>
+                <w:szCs w:val="18"/>
+              </w:rPr>
+            </w:pPr>
+            <w:r>
+              <w:rPr>
+                <w:rFonts w:ascii="Segoe UI" w:eastAsia="Times New Roman" w:hAnsi="Segoe UI" w:cs="Segoe UI"/>
+                <w:color w:val="363636"/>
+                <w:sz w:val="18"/>
+                <w:szCs w:val="18"/>
+                <w:shd w:val="clear" w:color="auto" w:fill="DFE3E8"/>
+              </w:rPr>
+              <w:t>% Complete</w:t>
+            </w:r>
+          </w:p>
+        </w:tc>
       </w:tr>
       <w:tr>
         <w:tc>
@@ -6885,6 +6918,38 @@
             </w:r>
           </w:p>
         </w:tc>
+        <w:tc>
+          <w:tcPr>
+            <w:tcW w:w="1330" w:type="dxa"/>
+            <w:tcBorders>
+              <w:top w:val="single" w:sz="4" w:space="0" w:color="B1BBCC"/>
+              <w:left w:val="single" w:sz="4" w:space="0" w:color="B1BBCC"/>
+              <w:bottom w:val="single" w:sz="4" w:space="0" w:color="B1BBCC"/>
+              <w:right w:val="single" w:sz="4" w:space="0" w:color="B1BBCC"/>
+            </w:tcBorders>
+            <w:shd w:val="clear" w:color="auto" w:fill="FFFFFF"/>
+            <w:vAlign w:val="center"/>
+            <w:hideMark/>
+          </w:tcPr>
+          <w:p>
+            <w:pPr>
+              <w:spacing w:after="0" w:line="240" w:lineRule="auto"/>
+              <w:jc w:val="right"/>
+              <w:rPr>
+                <w:rFonts w:ascii="Calibri" w:eastAsia="Times New Roman" w:hAnsi="Calibri" w:cs="Times New Roman"/>
+              </w:rPr>
+            </w:pPr>
+            <w:r>
+              <w:rPr>
+                <w:rFonts w:ascii="Calibri" w:eastAsia="Times New Roman" w:hAnsi="Calibri" w:cs="Times New Roman"/>
+                <w:b/>
+                <w:bCs/>
+                <w:color w:val="000000"/>
+              </w:rPr>
+              <w:t>40%</w:t>
+            </w:r>
+          </w:p>
+        </w:tc>
       </w:tr>
       <w:tr>
         <w:tc>
@@ -7011,6 +7076,38 @@
             </w:r>
           </w:p>
         </w:tc>
+        <w:tc>
+          <w:tcPr>
+            <w:tcW w:w="1330" w:type="dxa"/>
+            <w:tcBorders>
+              <w:top w:val="single" w:sz="4" w:space="0" w:color="B1BBCC"/>
+              <w:left w:val="single" w:sz="4" w:space="0" w:color="B1BBCC"/>
+              <w:bottom w:val="single" w:sz="4" w:space="0" w:color="B1BBCC"/>
+              <w:right w:val="single" w:sz="4" w:space="0" w:color="B1BBCC"/>
+            </w:tcBorders>
+            <w:shd w:val="clear" w:color="auto" w:fill="FFFFFF"/>
+            <w:vAlign w:val="center"/>
+            <w:hideMark/>
+          </w:tcPr>
+          <w:p>
+            <w:pPr>
+              <w:spacing w:after="0" w:line="240" w:lineRule="auto"/>
+              <w:jc w:val="right"/>
+              <w:rPr>
+                <w:rFonts w:ascii="Calibri" w:eastAsia="Times New Roman" w:hAnsi="Calibri" w:cs="Times New Roman"/>
+              </w:rPr>
+            </w:pPr>
+            <w:r>
+              <w:rPr>
+                <w:rFonts w:ascii="Calibri" w:eastAsia="Times New Roman" w:hAnsi="Calibri" w:cs="Times New Roman"/>
+                <w:b/>
+                <w:bCs/>
+                <w:color w:val="000000"/>
+              </w:rPr>
+              <w:t>100%</w:t>
+            </w:r>
+          </w:p>
+        </w:tc>
       </w:tr>
       <w:tr>
         <w:tc>
@@ -7129,6 +7226,36 @@
             </w:r>
           </w:p>
         </w:tc>
+        <w:tc>
+          <w:tcPr>
+            <w:tcW w:w="1330" w:type="dxa"/>
+            <w:tcBorders>
+              <w:top w:val="single" w:sz="4" w:space="0" w:color="B1BBCC"/>
+              <w:left w:val="single" w:sz="4" w:space="0" w:color="B1BBCC"/>
+              <w:bottom w:val="single" w:sz="4" w:space="0" w:color="B1BBCC"/>
+              <w:right w:val="single" w:sz="4" w:space="0" w:color="B1BBCC"/>
+            </w:tcBorders>
+            <w:shd w:val="clear" w:color="auto" w:fill="FFFFFF"/>
+            <w:vAlign w:val="center"/>
+            <w:hideMark/>
+          </w:tcPr>
+          <w:p>
+            <w:pPr>
+              <w:spacing w:after="0" w:line="240" w:lineRule="auto"/>
+              <w:jc w:val="right"/>
+              <w:rPr>
+                <w:rFonts w:ascii="Calibri" w:eastAsia="Times New Roman" w:hAnsi="Calibri" w:cs="Times New Roman"/>
+              </w:rPr>
+            </w:pPr>
+            <w:r>
+              <w:rPr>
+                <w:rFonts w:ascii="Calibri" w:eastAsia="Times New Roman" w:hAnsi="Calibri" w:cs="Times New Roman"/>
+                <w:color w:val="000000"/>
+              </w:rPr>
+              <w:t>100%</w:t>
+            </w:r>
+          </w:p>
+        </w:tc>
       </w:tr>
       <w:tr>
         <w:tc>
@@ -7247,6 +7374,36 @@
             </w:r>
           </w:p>
         </w:tc>
+        <w:tc>
+          <w:tcPr>
+            <w:tcW w:w="1330" w:type="dxa"/>
+            <w:tcBorders>
+              <w:top w:val="single" w:sz="4" w:space="0" w:color="B1BBCC"/>
+              <w:left w:val="single" w:sz="4" w:space="0" w:color="B1BBCC"/>
+              <w:bottom w:val="single" w:sz="4" w:space="0" w:color="B1BBCC"/>
+              <w:right w:val="single" w:sz="4" w:space="0" w:color="B1BBCC"/>
+            </w:tcBorders>
+            <w:shd w:val="clear" w:color="auto" w:fill="FFFFFF"/>
+            <w:vAlign w:val="center"/>
+            <w:hideMark/>
+          </w:tcPr>
+          <w:p>
+            <w:pPr>
+              <w:spacing w:after="0" w:line="240" w:lineRule="auto"/>
+              <w:jc w:val="right"/>
+              <w:rPr>
+                <w:rFonts w:ascii="Calibri" w:eastAsia="Times New Roman" w:hAnsi="Calibri" w:cs="Times New Roman"/>
+              </w:rPr>
+            </w:pPr>
+            <w:r>
+              <w:rPr>
+                <w:rFonts w:ascii="Calibri" w:eastAsia="Times New Roman" w:hAnsi="Calibri" w:cs="Times New Roman"/>
+                <w:color w:val="000000"/>
+              </w:rPr>
+              <w:t>100%</w:t>
+            </w:r>
+          </w:p>
+        </w:tc>
       </w:tr>
       <w:tr>
         <w:tc>
@@ -7365,6 +7522,36 @@
             </w:r>
           </w:p>
         </w:tc>
+        <w:tc>
+          <w:tcPr>
+            <w:tcW w:w="1330" w:type="dxa"/>
+            <w:tcBorders>
+              <w:top w:val="single" w:sz="4" w:space="0" w:color="B1BBCC"/>
+              <w:left w:val="single" w:sz="4" w:space="0" w:color="B1BBCC"/>
+              <w:bottom w:val="single" w:sz="4" w:space="0" w:color="B1BBCC"/>
+              <w:right w:val="single" w:sz="4" w:space="0" w:color="B1BBCC"/>
+            </w:tcBorders>
+            <w:shd w:val="clear" w:color="auto" w:fill="FFFFFF"/>
+            <w:vAlign w:val="center"/>
+            <w:hideMark/>
+          </w:tcPr>
+          <w:p>
+            <w:pPr>
+              <w:spacing w:after="0" w:line="240" w:lineRule="auto"/>
+              <w:jc w:val="right"/>
+              <w:rPr>
+                <w:rFonts w:ascii="Calibri" w:eastAsia="Times New Roman" w:hAnsi="Calibri" w:cs="Times New Roman"/>
+              </w:rPr>
+            </w:pPr>
+            <w:r>
+              <w:rPr>
+                <w:rFonts w:ascii="Calibri" w:eastAsia="Times New Roman" w:hAnsi="Calibri" w:cs="Times New Roman"/>
+                <w:color w:val="000000"/>
+              </w:rPr>
+              <w:t>100%</w:t>
+            </w:r>
+          </w:p>
+        </w:tc>
       </w:tr>
       <w:tr>
         <w:tc>
@@ -7483,6 +7670,36 @@
             </w:r>
           </w:p>
         </w:tc>
+        <w:tc>
+          <w:tcPr>
+            <w:tcW w:w="1330" w:type="dxa"/>
+            <w:tcBorders>
+              <w:top w:val="single" w:sz="4" w:space="0" w:color="B1BBCC"/>
+              <w:left w:val="single" w:sz="4" w:space="0" w:color="B1BBCC"/>
+              <w:bottom w:val="single" w:sz="4" w:space="0" w:color="B1BBCC"/>
+              <w:right w:val="single" w:sz="4" w:space="0" w:color="B1BBCC"/>
+            </w:tcBorders>
+            <w:shd w:val="clear" w:color="auto" w:fill="FFFFFF"/>
+            <w:vAlign w:val="center"/>
+            <w:hideMark/>
+          </w:tcPr>
+          <w:p>
+            <w:pPr>
+              <w:spacing w:after="0" w:line="240" w:lineRule="auto"/>
+              <w:jc w:val="right"/>
+              <w:rPr>
+                <w:rFonts w:ascii="Calibri" w:eastAsia="Times New Roman" w:hAnsi="Calibri" w:cs="Times New Roman"/>
+              </w:rPr>
+            </w:pPr>
+            <w:r>
+              <w:rPr>
+                <w:rFonts w:ascii="Calibri" w:eastAsia="Times New Roman" w:hAnsi="Calibri" w:cs="Times New Roman"/>
+                <w:color w:val="000000"/>
+              </w:rPr>
+              <w:t>100%</w:t>
+            </w:r>
+          </w:p>
+        </w:tc>
       </w:tr>
       <w:tr>
         <w:tc>
@@ -7601,6 +7818,36 @@
             </w:r>
           </w:p>
         </w:tc>
+        <w:tc>
+          <w:tcPr>
+            <w:tcW w:w="1330" w:type="dxa"/>
+            <w:tcBorders>
+              <w:top w:val="single" w:sz="4" w:space="0" w:color="B1BBCC"/>
+              <w:left w:val="single" w:sz="4" w:space="0" w:color="B1BBCC"/>
+              <w:bottom w:val="single" w:sz="4" w:space="0" w:color="B1BBCC"/>
+              <w:right w:val="single" w:sz="4" w:space="0" w:color="B1BBCC"/>
+            </w:tcBorders>
+            <w:shd w:val="clear" w:color="auto" w:fill="FFFFFF"/>
+            <w:vAlign w:val="center"/>
+            <w:hideMark/>
+          </w:tcPr>
+          <w:p>
+            <w:pPr>
+              <w:spacing w:after="0" w:line="240" w:lineRule="auto"/>
+              <w:jc w:val="right"/>
+              <w:rPr>
+                <w:rFonts w:ascii="Calibri" w:eastAsia="Times New Roman" w:hAnsi="Calibri" w:cs="Times New Roman"/>
+              </w:rPr>
+            </w:pPr>
+            <w:r>
+              <w:rPr>
+                <w:rFonts w:ascii="Calibri" w:eastAsia="Times New Roman" w:hAnsi="Calibri" w:cs="Times New Roman"/>
+                <w:color w:val="000000"/>
+              </w:rPr>
+              <w:t>100%</w:t>
+            </w:r>
+          </w:p>
+        </w:tc>
       </w:tr>
       <w:tr>
         <w:tc>
@@ -7727,6 +7974,38 @@
             </w:r>
           </w:p>
         </w:tc>
+        <w:tc>
+          <w:tcPr>
+            <w:tcW w:w="1330" w:type="dxa"/>
+            <w:tcBorders>
+              <w:top w:val="single" w:sz="4" w:space="0" w:color="B1BBCC"/>
+              <w:left w:val="single" w:sz="4" w:space="0" w:color="B1BBCC"/>
+              <w:bottom w:val="single" w:sz="4" w:space="0" w:color="B1BBCC"/>
+              <w:right w:val="single" w:sz="4" w:space="0" w:color="B1BBCC"/>
+            </w:tcBorders>
+            <w:shd w:val="clear" w:color="auto" w:fill="FFFFFF"/>
+            <w:vAlign w:val="center"/>
+            <w:hideMark/>
+          </w:tcPr>
+          <w:p>
+            <w:pPr>
+              <w:spacing w:after="0" w:line="240" w:lineRule="auto"/>
+              <w:jc w:val="right"/>
+              <w:rPr>
+                <w:rFonts w:ascii="Calibri" w:eastAsia="Times New Roman" w:hAnsi="Calibri" w:cs="Times New Roman"/>
+              </w:rPr>
+            </w:pPr>
+            <w:r>
+              <w:rPr>
+                <w:rFonts w:ascii="Calibri" w:eastAsia="Times New Roman" w:hAnsi="Calibri" w:cs="Times New Roman"/>
+                <w:b/>
+                <w:bCs/>
+                <w:color w:val="000000"/>
+              </w:rPr>
+              <w:t>100%</w:t>
+            </w:r>
+          </w:p>
+        </w:tc>
       </w:tr>
       <w:tr>
         <w:tc>
@@ -7845,6 +8124,36 @@
             </w:r>
           </w:p>
         </w:tc>
+        <w:tc>
+          <w:tcPr>
+            <w:tcW w:w="1330" w:type="dxa"/>
+            <w:tcBorders>
+              <w:top w:val="single" w:sz="4" w:space="0" w:color="B1BBCC"/>
+              <w:left w:val="single" w:sz="4" w:space="0" w:color="B1BBCC"/>
+              <w:bottom w:val="single" w:sz="4" w:space="0" w:color="B1BBCC"/>
+              <w:right w:val="single" w:sz="4" w:space="0" w:color="B1BBCC"/>
+            </w:tcBorders>
+            <w:shd w:val="clear" w:color="auto" w:fill="FFFFFF"/>
+            <w:vAlign w:val="center"/>
+            <w:hideMark/>
+          </w:tcPr>
+          <w:p>
+            <w:pPr>
+              <w:spacing w:after="0" w:line="240" w:lineRule="auto"/>
+              <w:jc w:val="right"/>
+              <w:rPr>
+                <w:rFonts w:ascii="Calibri" w:eastAsia="Times New Roman" w:hAnsi="Calibri" w:cs="Times New Roman"/>
+              </w:rPr>
+            </w:pPr>
+            <w:r>
+              <w:rPr>
+                <w:rFonts w:ascii="Calibri" w:eastAsia="Times New Roman" w:hAnsi="Calibri" w:cs="Times New Roman"/>
+                <w:color w:val="000000"/>
+              </w:rPr>
+              <w:t>100%</w:t>
+            </w:r>
+          </w:p>
+        </w:tc>
       </w:tr>
       <w:tr>
         <w:tc>
@@ -7963,6 +8272,36 @@
             </w:r>
           </w:p>
         </w:tc>
+        <w:tc>
+          <w:tcPr>
+            <w:tcW w:w="1330" w:type="dxa"/>
+            <w:tcBorders>
+              <w:top w:val="single" w:sz="4" w:space="0" w:color="B1BBCC"/>
+              <w:left w:val="single" w:sz="4" w:space="0" w:color="B1BBCC"/>
+              <w:bottom w:val="single" w:sz="4" w:space="0" w:color="B1BBCC"/>
+              <w:right w:val="single" w:sz="4" w:space="0" w:color="B1BBCC"/>
+            </w:tcBorders>
+            <w:shd w:val="clear" w:color="auto" w:fill="FFFFFF"/>
+            <w:vAlign w:val="center"/>
+            <w:hideMark/>
+          </w:tcPr>
+          <w:p>
+            <w:pPr>
+              <w:spacing w:after="0" w:line="240" w:lineRule="auto"/>
+              <w:jc w:val="right"/>
+              <w:rPr>
+                <w:rFonts w:ascii="Calibri" w:eastAsia="Times New Roman" w:hAnsi="Calibri" w:cs="Times New Roman"/>
+              </w:rPr>
+            </w:pPr>
+            <w:r>
+              <w:rPr>
+                <w:rFonts w:ascii="Calibri" w:eastAsia="Times New Roman" w:hAnsi="Calibri" w:cs="Times New Roman"/>
+                <w:color w:val="000000"/>
+              </w:rPr>
+              <w:t>100%</w:t>
+            </w:r>
+          </w:p>
+        </w:tc>
       </w:tr>
       <w:tr>
         <w:tc>
@@ -8081,6 +8420,36 @@
             </w:r>
           </w:p>
         </w:tc>
+        <w:tc>
+          <w:tcPr>
+            <w:tcW w:w="1330" w:type="dxa"/>
+            <w:tcBorders>
+              <w:top w:val="single" w:sz="4" w:space="0" w:color="B1BBCC"/>
+              <w:left w:val="single" w:sz="4" w:space="0" w:color="B1BBCC"/>
+              <w:bottom w:val="single" w:sz="4" w:space="0" w:color="B1BBCC"/>
+              <w:right w:val="single" w:sz="4" w:space="0" w:color="B1BBCC"/>
+            </w:tcBorders>
+            <w:shd w:val="clear" w:color="auto" w:fill="FFFFFF"/>
+            <w:vAlign w:val="center"/>
+            <w:hideMark/>
+          </w:tcPr>
+          <w:p>
+            <w:pPr>
+              <w:spacing w:after="0" w:line="240" w:lineRule="auto"/>
+              <w:jc w:val="right"/>
+              <w:rPr>
+                <w:rFonts w:ascii="Calibri" w:eastAsia="Times New Roman" w:hAnsi="Calibri" w:cs="Times New Roman"/>
+              </w:rPr>
+            </w:pPr>
+            <w:r>
+              <w:rPr>
+                <w:rFonts w:ascii="Calibri" w:eastAsia="Times New Roman" w:hAnsi="Calibri" w:cs="Times New Roman"/>
+                <w:color w:val="000000"/>
+              </w:rPr>
+              <w:t>100%</w:t>
+            </w:r>
+          </w:p>
+        </w:tc>
       </w:tr>
       <w:tr>
         <w:tc>
@@ -8207,6 +8576,38 @@
             </w:r>
           </w:p>
         </w:tc>
+        <w:tc>
+          <w:tcPr>
+            <w:tcW w:w="1330" w:type="dxa"/>
+            <w:tcBorders>
+              <w:top w:val="single" w:sz="4" w:space="0" w:color="B1BBCC"/>
+              <w:left w:val="single" w:sz="4" w:space="0" w:color="B1BBCC"/>
+              <w:bottom w:val="single" w:sz="4" w:space="0" w:color="B1BBCC"/>
+              <w:right w:val="single" w:sz="4" w:space="0" w:color="B1BBCC"/>
+            </w:tcBorders>
+            <w:shd w:val="clear" w:color="auto" w:fill="FFFFFF"/>
+            <w:vAlign w:val="center"/>
+            <w:hideMark/>
+          </w:tcPr>
+          <w:p>
+            <w:pPr>
+              <w:spacing w:after="0" w:line="240" w:lineRule="auto"/>
+              <w:jc w:val="right"/>
+              <w:rPr>
+                <w:rFonts w:ascii="Calibri" w:eastAsia="Times New Roman" w:hAnsi="Calibri" w:cs="Times New Roman"/>
+              </w:rPr>
+            </w:pPr>
+            <w:r>
+              <w:rPr>
+                <w:rFonts w:ascii="Calibri" w:eastAsia="Times New Roman" w:hAnsi="Calibri" w:cs="Times New Roman"/>
+                <w:b/>
+                <w:bCs/>
+                <w:color w:val="000000"/>
+              </w:rPr>
+              <w:t>21%</w:t>
+            </w:r>
+          </w:p>
+        </w:tc>
       </w:tr>
       <w:tr>
         <w:tc>
@@ -8333,6 +8734,38 @@
             </w:r>
           </w:p>
         </w:tc>
+        <w:tc>
+          <w:tcPr>
+            <w:tcW w:w="1330" w:type="dxa"/>
+            <w:tcBorders>
+              <w:top w:val="single" w:sz="4" w:space="0" w:color="B1BBCC"/>
+              <w:left w:val="single" w:sz="4" w:space="0" w:color="B1BBCC"/>
+              <w:bottom w:val="single" w:sz="4" w:space="0" w:color="B1BBCC"/>
+              <w:right w:val="single" w:sz="4" w:space="0" w:color="B1BBCC"/>
+            </w:tcBorders>
+            <w:shd w:val="clear" w:color="auto" w:fill="FFFFFF"/>
+            <w:vAlign w:val="center"/>
+            <w:hideMark/>
+          </w:tcPr>
+          <w:p>
+            <w:pPr>
+              <w:spacing w:after="0" w:line="240" w:lineRule="auto"/>
+              <w:jc w:val="right"/>
+              <w:rPr>
+                <w:rFonts w:ascii="Calibri" w:eastAsia="Times New Roman" w:hAnsi="Calibri" w:cs="Times New Roman"/>
+              </w:rPr>
+            </w:pPr>
+            <w:r>
+              <w:rPr>
+                <w:rFonts w:ascii="Calibri" w:eastAsia="Times New Roman" w:hAnsi="Calibri" w:cs="Times New Roman"/>
+                <w:b/>
+                <w:bCs/>
+                <w:color w:val="000000"/>
+              </w:rPr>
+              <w:t>10%</w:t>
+            </w:r>
+          </w:p>
+        </w:tc>
       </w:tr>
       <w:tr>
         <w:tc>
@@ -8455,6 +8888,36 @@
             </w:r>
           </w:p>
         </w:tc>
+        <w:tc>
+          <w:tcPr>
+            <w:tcW w:w="1330" w:type="dxa"/>
+            <w:tcBorders>
+              <w:top w:val="single" w:sz="4" w:space="0" w:color="B1BBCC"/>
+              <w:left w:val="single" w:sz="4" w:space="0" w:color="B1BBCC"/>
+              <w:bottom w:val="single" w:sz="4" w:space="0" w:color="B1BBCC"/>
+              <w:right w:val="single" w:sz="4" w:space="0" w:color="B1BBCC"/>
+            </w:tcBorders>
+            <w:shd w:val="clear" w:color="auto" w:fill="FFFFFF"/>
+            <w:vAlign w:val="center"/>
+            <w:hideMark/>
+          </w:tcPr>
+          <w:p>
+            <w:pPr>
+              <w:spacing w:after="0" w:line="240" w:lineRule="auto"/>
+              <w:jc w:val="right"/>
+              <w:rPr>
+                <w:rFonts w:ascii="Calibri" w:eastAsia="Times New Roman" w:hAnsi="Calibri" w:cs="Times New Roman"/>
+              </w:rPr>
+            </w:pPr>
+            <w:r>
+              <w:rPr>
+                <w:rFonts w:ascii="Calibri" w:eastAsia="Times New Roman" w:hAnsi="Calibri" w:cs="Times New Roman"/>
+                <w:color w:val="000000"/>
+              </w:rPr>
+              <w:t>10%</w:t>
+            </w:r>
+          </w:p>
+        </w:tc>
       </w:tr>
       <w:tr>
         <w:tc>
@@ -8581,6 +9044,38 @@
             </w:r>
           </w:p>
         </w:tc>
+        <w:tc>
+          <w:tcPr>
+            <w:tcW w:w="1330" w:type="dxa"/>
+            <w:tcBorders>
+              <w:top w:val="single" w:sz="4" w:space="0" w:color="B1BBCC"/>
+              <w:left w:val="single" w:sz="4" w:space="0" w:color="B1BBCC"/>
+              <w:bottom w:val="single" w:sz="4" w:space="0" w:color="B1BBCC"/>
+              <w:right w:val="single" w:sz="4" w:space="0" w:color="B1BBCC"/>
+            </w:tcBorders>
+            <w:shd w:val="clear" w:color="auto" w:fill="FFFFFF"/>
+            <w:vAlign w:val="center"/>
+            <w:hideMark/>
+          </w:tcPr>
+          <w:p>
+            <w:pPr>
+              <w:spacing w:after="0" w:line="240" w:lineRule="auto"/>
+              <w:jc w:val="right"/>
+              <w:rPr>
+                <w:rFonts w:ascii="Calibri" w:eastAsia="Times New Roman" w:hAnsi="Calibri" w:cs="Times New Roman"/>
+              </w:rPr>
+            </w:pPr>
+            <w:r>
+              <w:rPr>
+                <w:rFonts w:ascii="Calibri" w:eastAsia="Times New Roman" w:hAnsi="Calibri" w:cs="Times New Roman"/>
+                <w:b/>
+                <w:bCs/>
+                <w:color w:val="000000"/>
+              </w:rPr>
+              <w:t>50%</w:t>
+            </w:r>
+          </w:p>
+        </w:tc>
       </w:tr>
       <w:tr>
         <w:tc>
@@ -8703,6 +9198,36 @@
             </w:r>
           </w:p>
         </w:tc>
+        <w:tc>
+          <w:tcPr>
+            <w:tcW w:w="1330" w:type="dxa"/>
+            <w:tcBorders>
+              <w:top w:val="single" w:sz="4" w:space="0" w:color="B1BBCC"/>
+              <w:left w:val="single" w:sz="4" w:space="0" w:color="B1BBCC"/>
+              <w:bottom w:val="single" w:sz="4" w:space="0" w:color="B1BBCC"/>
+              <w:right w:val="single" w:sz="4" w:space="0" w:color="B1BBCC"/>
+            </w:tcBorders>
+            <w:shd w:val="clear" w:color="auto" w:fill="FFFFFF"/>
+            <w:vAlign w:val="center"/>
+            <w:hideMark/>
+          </w:tcPr>
+          <w:p>
+            <w:pPr>
+              <w:spacing w:after="0" w:line="240" w:lineRule="auto"/>
+              <w:jc w:val="right"/>
+              <w:rPr>
+                <w:rFonts w:ascii="Calibri" w:eastAsia="Times New Roman" w:hAnsi="Calibri" w:cs="Times New Roman"/>
+              </w:rPr>
+            </w:pPr>
+            <w:r>
+              <w:rPr>
+                <w:rFonts w:ascii="Calibri" w:eastAsia="Times New Roman" w:hAnsi="Calibri" w:cs="Times New Roman"/>
+                <w:color w:val="000000"/>
+              </w:rPr>
+              <w:t>100%</w:t>
+            </w:r>
+          </w:p>
+        </w:tc>
       </w:tr>
       <w:tr>
         <w:tc>
@@ -8825,6 +9350,36 @@
             </w:r>
           </w:p>
         </w:tc>
+        <w:tc>
+          <w:tcPr>
+            <w:tcW w:w="1330" w:type="dxa"/>
+            <w:tcBorders>
+              <w:top w:val="single" w:sz="4" w:space="0" w:color="B1BBCC"/>
+              <w:left w:val="single" w:sz="4" w:space="0" w:color="B1BBCC"/>
+              <w:bottom w:val="single" w:sz="4" w:space="0" w:color="B1BBCC"/>
+              <w:right w:val="single" w:sz="4" w:space="0" w:color="B1BBCC"/>
+            </w:tcBorders>
+            <w:shd w:val="clear" w:color="auto" w:fill="FFFFFF"/>
+            <w:vAlign w:val="center"/>
+            <w:hideMark/>
+          </w:tcPr>
+          <w:p>
+            <w:pPr>
+              <w:spacing w:after="0" w:line="240" w:lineRule="auto"/>
+              <w:jc w:val="right"/>
+              <w:rPr>
+                <w:rFonts w:ascii="Calibri" w:eastAsia="Times New Roman" w:hAnsi="Calibri" w:cs="Times New Roman"/>
+              </w:rPr>
+            </w:pPr>
+            <w:r>
+              <w:rPr>
+                <w:rFonts w:ascii="Calibri" w:eastAsia="Times New Roman" w:hAnsi="Calibri" w:cs="Times New Roman"/>
+                <w:color w:val="000000"/>
+              </w:rPr>
+              <w:t>0%</w:t>
+            </w:r>
+          </w:p>
+        </w:tc>
       </w:tr>
       <w:tr>
         <w:tc>
@@ -8951,6 +9506,38 @@
             </w:r>
           </w:p>
         </w:tc>
+        <w:tc>
+          <w:tcPr>
+            <w:tcW w:w="1330" w:type="dxa"/>
+            <w:tcBorders>
+              <w:top w:val="single" w:sz="4" w:space="0" w:color="B1BBCC"/>
+              <w:left w:val="single" w:sz="4" w:space="0" w:color="B1BBCC"/>
+              <w:bottom w:val="single" w:sz="4" w:space="0" w:color="B1BBCC"/>
+              <w:right w:val="single" w:sz="4" w:space="0" w:color="B1BBCC"/>
+            </w:tcBorders>
+            <w:shd w:val="clear" w:color="auto" w:fill="FFFFFF"/>
+            <w:vAlign w:val="center"/>
+            <w:hideMark/>
+          </w:tcPr>
+          <w:p>
+            <w:pPr>
+              <w:spacing w:after="0" w:line="240" w:lineRule="auto"/>
+              <w:jc w:val="right"/>
+              <w:rPr>
+                <w:rFonts w:ascii="Calibri" w:eastAsia="Times New Roman" w:hAnsi="Calibri" w:cs="Times New Roman"/>
+              </w:rPr>
+            </w:pPr>
+            <w:r>
+              <w:rPr>
+                <w:rFonts w:ascii="Calibri" w:eastAsia="Times New Roman" w:hAnsi="Calibri" w:cs="Times New Roman"/>
+                <w:b/>
+                <w:bCs/>
+                <w:color w:val="000000"/>
+              </w:rPr>
+              <w:t>21%</w:t>
+            </w:r>
+          </w:p>
+        </w:tc>
       </w:tr>
       <w:tr>
         <w:tc>
@@ -9077,6 +9664,38 @@
             </w:r>
           </w:p>
         </w:tc>
+        <w:tc>
+          <w:tcPr>
+            <w:tcW w:w="1330" w:type="dxa"/>
+            <w:tcBorders>
+              <w:top w:val="single" w:sz="4" w:space="0" w:color="B1BBCC"/>
+              <w:left w:val="single" w:sz="4" w:space="0" w:color="B1BBCC"/>
+              <w:bottom w:val="single" w:sz="4" w:space="0" w:color="B1BBCC"/>
+              <w:right w:val="single" w:sz="4" w:space="0" w:color="B1BBCC"/>
+            </w:tcBorders>
+            <w:shd w:val="clear" w:color="auto" w:fill="FFFFFF"/>
+            <w:vAlign w:val="center"/>
+            <w:hideMark/>
+          </w:tcPr>
+          <w:p>
+            <w:pPr>
+              <w:spacing w:after="0" w:line="240" w:lineRule="auto"/>
+              <w:jc w:val="right"/>
+              <w:rPr>
+                <w:rFonts w:ascii="Calibri" w:eastAsia="Times New Roman" w:hAnsi="Calibri" w:cs="Times New Roman"/>
+              </w:rPr>
+            </w:pPr>
+            <w:r>
+              <w:rPr>
+                <w:rFonts w:ascii="Calibri" w:eastAsia="Times New Roman" w:hAnsi="Calibri" w:cs="Times New Roman"/>
+                <w:b/>
+                <w:bCs/>
+                <w:color w:val="000000"/>
+              </w:rPr>
+              <w:t>50%</w:t>
+            </w:r>
+          </w:p>
+        </w:tc>
       </w:tr>
       <w:tr>
         <w:tc>
@@ -9199,6 +9818,36 @@
             </w:r>
           </w:p>
         </w:tc>
+        <w:tc>
+          <w:tcPr>
+            <w:tcW w:w="1330" w:type="dxa"/>
+            <w:tcBorders>
+              <w:top w:val="single" w:sz="4" w:space="0" w:color="B1BBCC"/>
+              <w:left w:val="single" w:sz="4" w:space="0" w:color="B1BBCC"/>
+              <w:bottom w:val="single" w:sz="4" w:space="0" w:color="B1BBCC"/>
+              <w:right w:val="single" w:sz="4" w:space="0" w:color="B1BBCC"/>
+            </w:tcBorders>
+            <w:shd w:val="clear" w:color="auto" w:fill="FFFFFF"/>
+            <w:vAlign w:val="center"/>
+            <w:hideMark/>
+          </w:tcPr>
+          <w:p>
+            <w:pPr>
+              <w:spacing w:after="0" w:line="240" w:lineRule="auto"/>
+              <w:jc w:val="right"/>
+              <w:rPr>
+                <w:rFonts w:ascii="Calibri" w:eastAsia="Times New Roman" w:hAnsi="Calibri" w:cs="Times New Roman"/>
+              </w:rPr>
+            </w:pPr>
+            <w:r>
+              <w:rPr>
+                <w:rFonts w:ascii="Calibri" w:eastAsia="Times New Roman" w:hAnsi="Calibri" w:cs="Times New Roman"/>
+                <w:color w:val="000000"/>
+              </w:rPr>
+              <w:t>100%</w:t>
+            </w:r>
+          </w:p>
+        </w:tc>
       </w:tr>
       <w:tr>
         <w:tc>
@@ -9321,6 +9970,36 @@
             </w:r>
           </w:p>
         </w:tc>
+        <w:tc>
+          <w:tcPr>
+            <w:tcW w:w="1330" w:type="dxa"/>
+            <w:tcBorders>
+              <w:top w:val="single" w:sz="4" w:space="0" w:color="B1BBCC"/>
+              <w:left w:val="single" w:sz="4" w:space="0" w:color="B1BBCC"/>
+              <w:bottom w:val="single" w:sz="4" w:space="0" w:color="B1BBCC"/>
+              <w:right w:val="single" w:sz="4" w:space="0" w:color="B1BBCC"/>
+            </w:tcBorders>
+            <w:shd w:val="clear" w:color="auto" w:fill="FFFFFF"/>
+            <w:vAlign w:val="center"/>
+            <w:hideMark/>
+          </w:tcPr>
+          <w:p>
+            <w:pPr>
+              <w:spacing w:after="0" w:line="240" w:lineRule="auto"/>
+              <w:jc w:val="right"/>
+              <w:rPr>
+                <w:rFonts w:ascii="Calibri" w:eastAsia="Times New Roman" w:hAnsi="Calibri" w:cs="Times New Roman"/>
+              </w:rPr>
+            </w:pPr>
+            <w:r>
+              <w:rPr>
+                <w:rFonts w:ascii="Calibri" w:eastAsia="Times New Roman" w:hAnsi="Calibri" w:cs="Times New Roman"/>
+                <w:color w:val="000000"/>
+              </w:rPr>
+              <w:t>0%</w:t>
+            </w:r>
+          </w:p>
+        </w:tc>
       </w:tr>
       <w:tr>
         <w:tc>
@@ -9443,6 +10122,36 @@
             </w:r>
           </w:p>
         </w:tc>
+        <w:tc>
+          <w:tcPr>
+            <w:tcW w:w="1330" w:type="dxa"/>
+            <w:tcBorders>
+              <w:top w:val="single" w:sz="4" w:space="0" w:color="B1BBCC"/>
+              <w:left w:val="single" w:sz="4" w:space="0" w:color="B1BBCC"/>
+              <w:bottom w:val="single" w:sz="4" w:space="0" w:color="B1BBCC"/>
+              <w:right w:val="single" w:sz="4" w:space="0" w:color="B1BBCC"/>
+            </w:tcBorders>
+            <w:shd w:val="clear" w:color="auto" w:fill="FFFFFF"/>
+            <w:vAlign w:val="center"/>
+            <w:hideMark/>
+          </w:tcPr>
+          <w:p>
+            <w:pPr>
+              <w:spacing w:after="0" w:line="240" w:lineRule="auto"/>
+              <w:jc w:val="right"/>
+              <w:rPr>
+                <w:rFonts w:ascii="Calibri" w:eastAsia="Times New Roman" w:hAnsi="Calibri" w:cs="Times New Roman"/>
+              </w:rPr>
+            </w:pPr>
+            <w:r>
+              <w:rPr>
+                <w:rFonts w:ascii="Calibri" w:eastAsia="Times New Roman" w:hAnsi="Calibri" w:cs="Times New Roman"/>
+                <w:color w:val="000000"/>
+              </w:rPr>
+              <w:t>0%</w:t>
+            </w:r>
+          </w:p>
+        </w:tc>
       </w:tr>
       <w:tr>
         <w:tc>
@@ -9565,6 +10274,36 @@
             </w:r>
           </w:p>
         </w:tc>
+        <w:tc>
+          <w:tcPr>
+            <w:tcW w:w="1330" w:type="dxa"/>
+            <w:tcBorders>
+              <w:top w:val="single" w:sz="4" w:space="0" w:color="B1BBCC"/>
+              <w:left w:val="single" w:sz="4" w:space="0" w:color="B1BBCC"/>
+              <w:bottom w:val="single" w:sz="4" w:space="0" w:color="B1BBCC"/>
+              <w:right w:val="single" w:sz="4" w:space="0" w:color="B1BBCC"/>
+            </w:tcBorders>
+            <w:shd w:val="clear" w:color="auto" w:fill="FFFFFF"/>
+            <w:vAlign w:val="center"/>
+            <w:hideMark/>
+          </w:tcPr>
+          <w:p>
+            <w:pPr>
+              <w:spacing w:after="0" w:line="240" w:lineRule="auto"/>
+              <w:jc w:val="right"/>
+              <w:rPr>
+                <w:rFonts w:ascii="Calibri" w:eastAsia="Times New Roman" w:hAnsi="Calibri" w:cs="Times New Roman"/>
+              </w:rPr>
+            </w:pPr>
+            <w:r>
+              <w:rPr>
+                <w:rFonts w:ascii="Calibri" w:eastAsia="Times New Roman" w:hAnsi="Calibri" w:cs="Times New Roman"/>
+                <w:color w:val="000000"/>
+              </w:rPr>
+              <w:t>0%</w:t>
+            </w:r>
+          </w:p>
+        </w:tc>
       </w:tr>
       <w:tr>
         <w:tc>
@@ -9691,6 +10430,38 @@
             </w:r>
           </w:p>
         </w:tc>
+        <w:tc>
+          <w:tcPr>
+            <w:tcW w:w="1330" w:type="dxa"/>
+            <w:tcBorders>
+              <w:top w:val="single" w:sz="4" w:space="0" w:color="B1BBCC"/>
+              <w:left w:val="single" w:sz="4" w:space="0" w:color="B1BBCC"/>
+              <w:bottom w:val="single" w:sz="4" w:space="0" w:color="B1BBCC"/>
+              <w:right w:val="single" w:sz="4" w:space="0" w:color="B1BBCC"/>
+            </w:tcBorders>
+            <w:shd w:val="clear" w:color="auto" w:fill="FFFFFF"/>
+            <w:vAlign w:val="center"/>
+            <w:hideMark/>
+          </w:tcPr>
+          <w:p>
+            <w:pPr>
+              <w:spacing w:after="0" w:line="240" w:lineRule="auto"/>
+              <w:jc w:val="right"/>
+              <w:rPr>
+                <w:rFonts w:ascii="Calibri" w:eastAsia="Times New Roman" w:hAnsi="Calibri" w:cs="Times New Roman"/>
+              </w:rPr>
+            </w:pPr>
+            <w:r>
+              <w:rPr>
+                <w:rFonts w:ascii="Calibri" w:eastAsia="Times New Roman" w:hAnsi="Calibri" w:cs="Times New Roman"/>
+                <w:b/>
+                <w:bCs/>
+                <w:color w:val="000000"/>
+              </w:rPr>
+              <w:t>0%</w:t>
+            </w:r>
+          </w:p>
+        </w:tc>
       </w:tr>
       <w:tr>
         <w:tc>
@@ -9813,6 +10584,36 @@
             </w:r>
           </w:p>
         </w:tc>
+        <w:tc>
+          <w:tcPr>
+            <w:tcW w:w="1330" w:type="dxa"/>
+            <w:tcBorders>
+              <w:top w:val="single" w:sz="4" w:space="0" w:color="B1BBCC"/>
+              <w:left w:val="single" w:sz="4" w:space="0" w:color="B1BBCC"/>
+              <w:bottom w:val="single" w:sz="4" w:space="0" w:color="B1BBCC"/>
+              <w:right w:val="single" w:sz="4" w:space="0" w:color="B1BBCC"/>
+            </w:tcBorders>
+            <w:shd w:val="clear" w:color="auto" w:fill="FFFFFF"/>
+            <w:vAlign w:val="center"/>
+            <w:hideMark/>
+          </w:tcPr>
+          <w:p>
+            <w:pPr>
+              <w:spacing w:after="0" w:line="240" w:lineRule="auto"/>
+              <w:jc w:val="right"/>
+              <w:rPr>
+                <w:rFonts w:ascii="Calibri" w:eastAsia="Times New Roman" w:hAnsi="Calibri" w:cs="Times New Roman"/>
+              </w:rPr>
+            </w:pPr>
+            <w:r>
+              <w:rPr>
+                <w:rFonts w:ascii="Calibri" w:eastAsia="Times New Roman" w:hAnsi="Calibri" w:cs="Times New Roman"/>
+                <w:color w:val="000000"/>
+              </w:rPr>
+              <w:t>0%</w:t>
+            </w:r>
+          </w:p>
+        </w:tc>
       </w:tr>
       <w:tr>
         <w:tc>
@@ -9935,6 +10736,36 @@
             </w:r>
           </w:p>
         </w:tc>
+        <w:tc>
+          <w:tcPr>
+            <w:tcW w:w="1330" w:type="dxa"/>
+            <w:tcBorders>
+              <w:top w:val="single" w:sz="4" w:space="0" w:color="B1BBCC"/>
+              <w:left w:val="single" w:sz="4" w:space="0" w:color="B1BBCC"/>
+              <w:bottom w:val="single" w:sz="4" w:space="0" w:color="B1BBCC"/>
+              <w:right w:val="single" w:sz="4" w:space="0" w:color="B1BBCC"/>
+            </w:tcBorders>
+            <w:shd w:val="clear" w:color="auto" w:fill="FFFFFF"/>
+            <w:vAlign w:val="center"/>
+            <w:hideMark/>
+          </w:tcPr>
+          <w:p>
+            <w:pPr>
+              <w:spacing w:after="0" w:line="240" w:lineRule="auto"/>
+              <w:jc w:val="right"/>
+              <w:rPr>
+                <w:rFonts w:ascii="Calibri" w:eastAsia="Times New Roman" w:hAnsi="Calibri" w:cs="Times New Roman"/>
+              </w:rPr>
+            </w:pPr>
+            <w:r>
+              <w:rPr>
+                <w:rFonts w:ascii="Calibri" w:eastAsia="Times New Roman" w:hAnsi="Calibri" w:cs="Times New Roman"/>
+                <w:color w:val="000000"/>
+              </w:rPr>
+              <w:t>0%</w:t>
+            </w:r>
+          </w:p>
+        </w:tc>
       </w:tr>
       <w:tr>
         <w:tc>
@@ -10062,6 +10893,38 @@
             </w:r>
           </w:p>
         </w:tc>
+        <w:tc>
+          <w:tcPr>
+            <w:tcW w:w="1330" w:type="dxa"/>
+            <w:tcBorders>
+              <w:top w:val="single" w:sz="4" w:space="0" w:color="B1BBCC"/>
+              <w:left w:val="single" w:sz="4" w:space="0" w:color="B1BBCC"/>
+              <w:bottom w:val="single" w:sz="4" w:space="0" w:color="B1BBCC"/>
+              <w:right w:val="single" w:sz="4" w:space="0" w:color="B1BBCC"/>
+            </w:tcBorders>
+            <w:shd w:val="clear" w:color="auto" w:fill="FFFFFF"/>
+            <w:vAlign w:val="center"/>
+            <w:hideMark/>
+          </w:tcPr>
+          <w:p>
+            <w:pPr>
+              <w:spacing w:after="0" w:line="240" w:lineRule="auto"/>
+              <w:jc w:val="right"/>
+              <w:rPr>
+                <w:rFonts w:ascii="Calibri" w:eastAsia="Times New Roman" w:hAnsi="Calibri" w:cs="Times New Roman"/>
+              </w:rPr>
+            </w:pPr>
+            <w:r>
+              <w:rPr>
+                <w:rFonts w:ascii="Calibri" w:eastAsia="Times New Roman" w:hAnsi="Calibri" w:cs="Times New Roman"/>
+                <w:b/>
+                <w:bCs/>
+                <w:color w:val="000000"/>
+              </w:rPr>
+              <w:t>0%</w:t>
+            </w:r>
+          </w:p>
+        </w:tc>
       </w:tr>
       <w:tr>
         <w:tc>
@@ -10184,6 +11047,36 @@
             </w:r>
           </w:p>
         </w:tc>
+        <w:tc>
+          <w:tcPr>
+            <w:tcW w:w="1330" w:type="dxa"/>
+            <w:tcBorders>
+              <w:top w:val="single" w:sz="4" w:space="0" w:color="B1BBCC"/>
+              <w:left w:val="single" w:sz="4" w:space="0" w:color="B1BBCC"/>
+              <w:bottom w:val="single" w:sz="4" w:space="0" w:color="B1BBCC"/>
+              <w:right w:val="single" w:sz="4" w:space="0" w:color="B1BBCC"/>
+            </w:tcBorders>
+            <w:shd w:val="clear" w:color="auto" w:fill="FFFFFF"/>
+            <w:vAlign w:val="center"/>
+            <w:hideMark/>
+          </w:tcPr>
+          <w:p>
+            <w:pPr>
+              <w:spacing w:after="0" w:line="240" w:lineRule="auto"/>
+              <w:jc w:val="right"/>
+              <w:rPr>
+                <w:rFonts w:ascii="Calibri" w:eastAsia="Times New Roman" w:hAnsi="Calibri" w:cs="Times New Roman"/>
+              </w:rPr>
+            </w:pPr>
+            <w:r>
+              <w:rPr>
+                <w:rFonts w:ascii="Calibri" w:eastAsia="Times New Roman" w:hAnsi="Calibri" w:cs="Times New Roman"/>
+                <w:color w:val="000000"/>
+              </w:rPr>
+              <w:t>0%</w:t>
+            </w:r>
+          </w:p>
+        </w:tc>
       </w:tr>
       <w:tr>
         <w:tc>
@@ -10306,6 +11199,36 @@
             </w:r>
           </w:p>
         </w:tc>
+        <w:tc>
+          <w:tcPr>
+            <w:tcW w:w="1330" w:type="dxa"/>
+            <w:tcBorders>
+              <w:top w:val="single" w:sz="4" w:space="0" w:color="B1BBCC"/>
+              <w:left w:val="single" w:sz="4" w:space="0" w:color="B1BBCC"/>
+              <w:bottom w:val="single" w:sz="4" w:space="0" w:color="B1BBCC"/>
+              <w:right w:val="single" w:sz="4" w:space="0" w:color="B1BBCC"/>
+            </w:tcBorders>
+            <w:shd w:val="clear" w:color="auto" w:fill="FFFFFF"/>
+            <w:vAlign w:val="center"/>
+            <w:hideMark/>
+          </w:tcPr>
+          <w:p>
+            <w:pPr>
+              <w:spacing w:after="0" w:line="240" w:lineRule="auto"/>
+              <w:jc w:val="right"/>
+              <w:rPr>
+                <w:rFonts w:ascii="Calibri" w:eastAsia="Times New Roman" w:hAnsi="Calibri" w:cs="Times New Roman"/>
+              </w:rPr>
+            </w:pPr>
+            <w:r>
+              <w:rPr>
+                <w:rFonts w:ascii="Calibri" w:eastAsia="Times New Roman" w:hAnsi="Calibri" w:cs="Times New Roman"/>
+                <w:color w:val="000000"/>
+              </w:rPr>
+              <w:t>0%</w:t>
+            </w:r>
+          </w:p>
+        </w:tc>
       </w:tr>
       <w:tr>
         <w:tc>
@@ -10432,6 +11355,38 @@
             </w:r>
           </w:p>
         </w:tc>
+        <w:tc>
+          <w:tcPr>
+            <w:tcW w:w="1330" w:type="dxa"/>
+            <w:tcBorders>
+              <w:top w:val="single" w:sz="4" w:space="0" w:color="B1BBCC"/>
+              <w:left w:val="single" w:sz="4" w:space="0" w:color="B1BBCC"/>
+              <w:bottom w:val="single" w:sz="4" w:space="0" w:color="B1BBCC"/>
+              <w:right w:val="single" w:sz="4" w:space="0" w:color="B1BBCC"/>
+            </w:tcBorders>
+            <w:shd w:val="clear" w:color="auto" w:fill="FFFFFF"/>
+            <w:vAlign w:val="center"/>
+            <w:hideMark/>
+          </w:tcPr>
+          <w:p>
+            <w:pPr>
+              <w:spacing w:after="0" w:line="240" w:lineRule="auto"/>
+              <w:jc w:val="right"/>
+              <w:rPr>
+                <w:rFonts w:ascii="Calibri" w:eastAsia="Times New Roman" w:hAnsi="Calibri" w:cs="Times New Roman"/>
+              </w:rPr>
+            </w:pPr>
+            <w:r>
+              <w:rPr>
+                <w:rFonts w:ascii="Calibri" w:eastAsia="Times New Roman" w:hAnsi="Calibri" w:cs="Times New Roman"/>
+                <w:b/>
+                <w:bCs/>
+                <w:color w:val="000000"/>
+              </w:rPr>
+              <w:t>0%</w:t>
+            </w:r>
+          </w:p>
+        </w:tc>
       </w:tr>
       <w:tr>
         <w:tc>
@@ -10554,6 +11509,36 @@
             </w:r>
           </w:p>
         </w:tc>
+        <w:tc>
+          <w:tcPr>
+            <w:tcW w:w="1330" w:type="dxa"/>
+            <w:tcBorders>
+              <w:top w:val="single" w:sz="4" w:space="0" w:color="B1BBCC"/>
+              <w:left w:val="single" w:sz="4" w:space="0" w:color="B1BBCC"/>
+              <w:bottom w:val="single" w:sz="4" w:space="0" w:color="B1BBCC"/>
+              <w:right w:val="single" w:sz="4" w:space="0" w:color="B1BBCC"/>
+            </w:tcBorders>
+            <w:shd w:val="clear" w:color="auto" w:fill="FFFFFF"/>
+            <w:vAlign w:val="center"/>
+            <w:hideMark/>
+          </w:tcPr>
+          <w:p>
+            <w:pPr>
+              <w:spacing w:after="0" w:line="240" w:lineRule="auto"/>
+              <w:jc w:val="right"/>
+              <w:rPr>
+                <w:rFonts w:ascii="Calibri" w:eastAsia="Times New Roman" w:hAnsi="Calibri" w:cs="Times New Roman"/>
+              </w:rPr>
+            </w:pPr>
+            <w:r>
+              <w:rPr>
+                <w:rFonts w:ascii="Calibri" w:eastAsia="Times New Roman" w:hAnsi="Calibri" w:cs="Times New Roman"/>
+                <w:color w:val="000000"/>
+              </w:rPr>
+              <w:t>0%</w:t>
+            </w:r>
+          </w:p>
+        </w:tc>
       </w:tr>
       <w:tr>
         <w:tc>
@@ -10676,6 +11661,36 @@
             </w:r>
           </w:p>
         </w:tc>
+        <w:tc>
+          <w:tcPr>
+            <w:tcW w:w="1330" w:type="dxa"/>
+            <w:tcBorders>
+              <w:top w:val="single" w:sz="4" w:space="0" w:color="B1BBCC"/>
+              <w:left w:val="single" w:sz="4" w:space="0" w:color="B1BBCC"/>
+              <w:bottom w:val="single" w:sz="4" w:space="0" w:color="B1BBCC"/>
+              <w:right w:val="single" w:sz="4" w:space="0" w:color="B1BBCC"/>
+            </w:tcBorders>
+            <w:shd w:val="clear" w:color="auto" w:fill="FFFFFF"/>
+            <w:vAlign w:val="center"/>
+            <w:hideMark/>
+          </w:tcPr>
+          <w:p>
+            <w:pPr>
+              <w:spacing w:after="0" w:line="240" w:lineRule="auto"/>
+              <w:jc w:val="right"/>
+              <w:rPr>
+                <w:rFonts w:ascii="Calibri" w:eastAsia="Times New Roman" w:hAnsi="Calibri" w:cs="Times New Roman"/>
+              </w:rPr>
+            </w:pPr>
+            <w:r>
+              <w:rPr>
+                <w:rFonts w:ascii="Calibri" w:eastAsia="Times New Roman" w:hAnsi="Calibri" w:cs="Times New Roman"/>
+                <w:color w:val="000000"/>
+              </w:rPr>
+              <w:t>0%</w:t>
+            </w:r>
+          </w:p>
+        </w:tc>
       </w:tr>
       <w:tr>
         <w:tc>
@@ -10802,6 +11817,38 @@
             </w:r>
           </w:p>
         </w:tc>
+        <w:tc>
+          <w:tcPr>
+            <w:tcW w:w="1330" w:type="dxa"/>
+            <w:tcBorders>
+              <w:top w:val="single" w:sz="4" w:space="0" w:color="B1BBCC"/>
+              <w:left w:val="single" w:sz="4" w:space="0" w:color="B1BBCC"/>
+              <w:bottom w:val="single" w:sz="4" w:space="0" w:color="B1BBCC"/>
+              <w:right w:val="single" w:sz="4" w:space="0" w:color="B1BBCC"/>
+            </w:tcBorders>
+            <w:shd w:val="clear" w:color="auto" w:fill="FFFFFF"/>
+            <w:vAlign w:val="center"/>
+            <w:hideMark/>
+          </w:tcPr>
+          <w:p>
+            <w:pPr>
+              <w:spacing w:after="0" w:line="240" w:lineRule="auto"/>
+              <w:jc w:val="right"/>
+              <w:rPr>
+                <w:rFonts w:ascii="Calibri" w:eastAsia="Times New Roman" w:hAnsi="Calibri" w:cs="Times New Roman"/>
+              </w:rPr>
+            </w:pPr>
+            <w:r>
+              <w:rPr>
+                <w:rFonts w:ascii="Calibri" w:eastAsia="Times New Roman" w:hAnsi="Calibri" w:cs="Times New Roman"/>
+                <w:b/>
+                <w:bCs/>
+                <w:color w:val="000000"/>
+              </w:rPr>
+              <w:t>0%</w:t>
+            </w:r>
+          </w:p>
+        </w:tc>
       </w:tr>
       <w:tr>
         <w:tc>
@@ -10924,6 +11971,36 @@
             </w:r>
           </w:p>
         </w:tc>
+        <w:tc>
+          <w:tcPr>
+            <w:tcW w:w="1330" w:type="dxa"/>
+            <w:tcBorders>
+              <w:top w:val="single" w:sz="4" w:space="0" w:color="B1BBCC"/>
+              <w:left w:val="single" w:sz="4" w:space="0" w:color="B1BBCC"/>
+              <w:bottom w:val="single" w:sz="4" w:space="0" w:color="B1BBCC"/>
+              <w:right w:val="single" w:sz="4" w:space="0" w:color="B1BBCC"/>
+            </w:tcBorders>
+            <w:shd w:val="clear" w:color="auto" w:fill="FFFFFF"/>
+            <w:vAlign w:val="center"/>
+            <w:hideMark/>
+          </w:tcPr>
+          <w:p>
+            <w:pPr>
+              <w:spacing w:after="0" w:line="240" w:lineRule="auto"/>
+              <w:jc w:val="right"/>
+              <w:rPr>
+                <w:rFonts w:ascii="Calibri" w:eastAsia="Times New Roman" w:hAnsi="Calibri" w:cs="Times New Roman"/>
+              </w:rPr>
+            </w:pPr>
+            <w:r>
+              <w:rPr>
+                <w:rFonts w:ascii="Calibri" w:eastAsia="Times New Roman" w:hAnsi="Calibri" w:cs="Times New Roman"/>
+                <w:color w:val="000000"/>
+              </w:rPr>
+              <w:t>0%</w:t>
+            </w:r>
+          </w:p>
+        </w:tc>
       </w:tr>
       <w:tr>
         <w:tc>
@@ -11046,6 +12123,36 @@
             </w:r>
           </w:p>
         </w:tc>
+        <w:tc>
+          <w:tcPr>
+            <w:tcW w:w="1330" w:type="dxa"/>
+            <w:tcBorders>
+              <w:top w:val="single" w:sz="4" w:space="0" w:color="B1BBCC"/>
+              <w:left w:val="single" w:sz="4" w:space="0" w:color="B1BBCC"/>
+              <w:bottom w:val="single" w:sz="4" w:space="0" w:color="B1BBCC"/>
+              <w:right w:val="single" w:sz="4" w:space="0" w:color="B1BBCC"/>
+            </w:tcBorders>
+            <w:shd w:val="clear" w:color="auto" w:fill="FFFFFF"/>
+            <w:vAlign w:val="center"/>
+            <w:hideMark/>
+          </w:tcPr>
+          <w:p>
+            <w:pPr>
+              <w:spacing w:after="0" w:line="240" w:lineRule="auto"/>
+              <w:jc w:val="right"/>
+              <w:rPr>
+                <w:rFonts w:ascii="Calibri" w:eastAsia="Times New Roman" w:hAnsi="Calibri" w:cs="Times New Roman"/>
+              </w:rPr>
+            </w:pPr>
+            <w:r>
+              <w:rPr>
+                <w:rFonts w:ascii="Calibri" w:eastAsia="Times New Roman" w:hAnsi="Calibri" w:cs="Times New Roman"/>
+                <w:color w:val="000000"/>
+              </w:rPr>
+              <w:t>0%</w:t>
+            </w:r>
+          </w:p>
+        </w:tc>
       </w:tr>
       <w:tr>
         <w:tc>
@@ -11172,6 +12279,38 @@
             </w:r>
           </w:p>
         </w:tc>
+        <w:tc>
+          <w:tcPr>
+            <w:tcW w:w="1330" w:type="dxa"/>
+            <w:tcBorders>
+              <w:top w:val="single" w:sz="4" w:space="0" w:color="B1BBCC"/>
+              <w:left w:val="single" w:sz="4" w:space="0" w:color="B1BBCC"/>
+              <w:bottom w:val="single" w:sz="4" w:space="0" w:color="B1BBCC"/>
+              <w:right w:val="single" w:sz="4" w:space="0" w:color="B1BBCC"/>
+            </w:tcBorders>
+            <w:shd w:val="clear" w:color="auto" w:fill="FFFFFF"/>
+            <w:vAlign w:val="center"/>
+            <w:hideMark/>
+          </w:tcPr>
+          <w:p>
+            <w:pPr>
+              <w:spacing w:after="0" w:line="240" w:lineRule="auto"/>
+              <w:jc w:val="right"/>
+              <w:rPr>
+                <w:rFonts w:ascii="Calibri" w:eastAsia="Times New Roman" w:hAnsi="Calibri" w:cs="Times New Roman"/>
+              </w:rPr>
+            </w:pPr>
+            <w:r>
+              <w:rPr>
+                <w:rFonts w:ascii="Calibri" w:eastAsia="Times New Roman" w:hAnsi="Calibri" w:cs="Times New Roman"/>
+                <w:b/>
+                <w:bCs/>
+                <w:color w:val="000000"/>
+              </w:rPr>
+              <w:t>0%</w:t>
+            </w:r>
+          </w:p>
+        </w:tc>
       </w:tr>
       <w:tr>
         <w:tc>
@@ -11294,6 +12433,36 @@
             </w:r>
           </w:p>
         </w:tc>
+        <w:tc>
+          <w:tcPr>
+            <w:tcW w:w="1330" w:type="dxa"/>
+            <w:tcBorders>
+              <w:top w:val="single" w:sz="4" w:space="0" w:color="B1BBCC"/>
+              <w:left w:val="single" w:sz="4" w:space="0" w:color="B1BBCC"/>
+              <w:bottom w:val="single" w:sz="4" w:space="0" w:color="B1BBCC"/>
+              <w:right w:val="single" w:sz="4" w:space="0" w:color="B1BBCC"/>
+            </w:tcBorders>
+            <w:shd w:val="clear" w:color="auto" w:fill="FFFFFF"/>
+            <w:vAlign w:val="center"/>
+            <w:hideMark/>
+          </w:tcPr>
+          <w:p>
+            <w:pPr>
+              <w:spacing w:after="0" w:line="240" w:lineRule="auto"/>
+              <w:jc w:val="right"/>
+              <w:rPr>
+                <w:rFonts w:ascii="Calibri" w:eastAsia="Times New Roman" w:hAnsi="Calibri" w:cs="Times New Roman"/>
+              </w:rPr>
+            </w:pPr>
+            <w:r>
+              <w:rPr>
+                <w:rFonts w:ascii="Calibri" w:eastAsia="Times New Roman" w:hAnsi="Calibri" w:cs="Times New Roman"/>
+                <w:color w:val="000000"/>
+              </w:rPr>
+              <w:t>0%</w:t>
+            </w:r>
+          </w:p>
+        </w:tc>
       </w:tr>
       <w:tr>
         <w:tc>
@@ -11416,6 +12585,36 @@
             </w:r>
           </w:p>
         </w:tc>
+        <w:tc>
+          <w:tcPr>
+            <w:tcW w:w="1330" w:type="dxa"/>
+            <w:tcBorders>
+              <w:top w:val="single" w:sz="4" w:space="0" w:color="B1BBCC"/>
+              <w:left w:val="single" w:sz="4" w:space="0" w:color="B1BBCC"/>
+              <w:bottom w:val="single" w:sz="4" w:space="0" w:color="B1BBCC"/>
+              <w:right w:val="single" w:sz="4" w:space="0" w:color="B1BBCC"/>
+            </w:tcBorders>
+            <w:shd w:val="clear" w:color="auto" w:fill="FFFFFF"/>
+            <w:vAlign w:val="center"/>
+            <w:hideMark/>
+          </w:tcPr>
+          <w:p>
+            <w:pPr>
+              <w:spacing w:after="0" w:line="240" w:lineRule="auto"/>
+              <w:jc w:val="right"/>
+              <w:rPr>
+                <w:rFonts w:ascii="Calibri" w:eastAsia="Times New Roman" w:hAnsi="Calibri" w:cs="Times New Roman"/>
+              </w:rPr>
+            </w:pPr>
+            <w:r>
+              <w:rPr>
+                <w:rFonts w:ascii="Calibri" w:eastAsia="Times New Roman" w:hAnsi="Calibri" w:cs="Times New Roman"/>
+                <w:color w:val="000000"/>
+              </w:rPr>
+              <w:t>0%</w:t>
+            </w:r>
+          </w:p>
+        </w:tc>
       </w:tr>
       <w:tr>
         <w:tc>
@@ -11542,6 +12741,38 @@
             </w:r>
           </w:p>
         </w:tc>
+        <w:tc>
+          <w:tcPr>
+            <w:tcW w:w="1330" w:type="dxa"/>
+            <w:tcBorders>
+              <w:top w:val="single" w:sz="4" w:space="0" w:color="B1BBCC"/>
+              <w:left w:val="single" w:sz="4" w:space="0" w:color="B1BBCC"/>
+              <w:bottom w:val="single" w:sz="4" w:space="0" w:color="B1BBCC"/>
+              <w:right w:val="single" w:sz="4" w:space="0" w:color="B1BBCC"/>
+            </w:tcBorders>
+            <w:shd w:val="clear" w:color="auto" w:fill="FFFFFF"/>
+            <w:vAlign w:val="center"/>
+            <w:hideMark/>
+          </w:tcPr>
+          <w:p>
+            <w:pPr>
+              <w:spacing w:after="0" w:line="240" w:lineRule="auto"/>
+              <w:jc w:val="right"/>
+              <w:rPr>
+                <w:rFonts w:ascii="Calibri" w:eastAsia="Times New Roman" w:hAnsi="Calibri" w:cs="Times New Roman"/>
+              </w:rPr>
+            </w:pPr>
+            <w:r>
+              <w:rPr>
+                <w:rFonts w:ascii="Calibri" w:eastAsia="Times New Roman" w:hAnsi="Calibri" w:cs="Times New Roman"/>
+                <w:b/>
+                <w:bCs/>
+                <w:color w:val="000000"/>
+              </w:rPr>
+              <w:t>0%</w:t>
+            </w:r>
+          </w:p>
+        </w:tc>
       </w:tr>
       <w:tr>
         <w:tc>
@@ -11664,6 +12895,36 @@
             </w:r>
           </w:p>
         </w:tc>
+        <w:tc>
+          <w:tcPr>
+            <w:tcW w:w="1330" w:type="dxa"/>
+            <w:tcBorders>
+              <w:top w:val="single" w:sz="4" w:space="0" w:color="B1BBCC"/>
+              <w:left w:val="single" w:sz="4" w:space="0" w:color="B1BBCC"/>
+              <w:bottom w:val="single" w:sz="4" w:space="0" w:color="B1BBCC"/>
+              <w:right w:val="single" w:sz="4" w:space="0" w:color="B1BBCC"/>
+            </w:tcBorders>
+            <w:shd w:val="clear" w:color="auto" w:fill="FFFFFF"/>
+            <w:vAlign w:val="center"/>
+            <w:hideMark/>
+          </w:tcPr>
+          <w:p>
+            <w:pPr>
+              <w:spacing w:after="0" w:line="240" w:lineRule="auto"/>
+              <w:jc w:val="right"/>
+              <w:rPr>
+                <w:rFonts w:ascii="Calibri" w:eastAsia="Times New Roman" w:hAnsi="Calibri" w:cs="Times New Roman"/>
+              </w:rPr>
+            </w:pPr>
+            <w:r>
+              <w:rPr>
+                <w:rFonts w:ascii="Calibri" w:eastAsia="Times New Roman" w:hAnsi="Calibri" w:cs="Times New Roman"/>
+                <w:color w:val="000000"/>
+              </w:rPr>
+              <w:t>0%</w:t>
+            </w:r>
+          </w:p>
+        </w:tc>
       </w:tr>
       <w:tr>
         <w:tc>
@@ -11786,6 +13047,36 @@
             </w:r>
           </w:p>
         </w:tc>
+        <w:tc>
+          <w:tcPr>
+            <w:tcW w:w="1330" w:type="dxa"/>
+            <w:tcBorders>
+              <w:top w:val="single" w:sz="4" w:space="0" w:color="B1BBCC"/>
+              <w:left w:val="single" w:sz="4" w:space="0" w:color="B1BBCC"/>
+              <w:bottom w:val="single" w:sz="4" w:space="0" w:color="B1BBCC"/>
+              <w:right w:val="single" w:sz="4" w:space="0" w:color="B1BBCC"/>
+            </w:tcBorders>
+            <w:shd w:val="clear" w:color="auto" w:fill="FFFFFF"/>
+            <w:vAlign w:val="center"/>
+            <w:hideMark/>
+          </w:tcPr>
+          <w:p>
+            <w:pPr>
+              <w:spacing w:after="0" w:line="240" w:lineRule="auto"/>
+              <w:jc w:val="right"/>
+              <w:rPr>
+                <w:rFonts w:ascii="Calibri" w:eastAsia="Times New Roman" w:hAnsi="Calibri" w:cs="Times New Roman"/>
+              </w:rPr>
+            </w:pPr>
+            <w:r>
+              <w:rPr>
+                <w:rFonts w:ascii="Calibri" w:eastAsia="Times New Roman" w:hAnsi="Calibri" w:cs="Times New Roman"/>
+                <w:color w:val="000000"/>
+              </w:rPr>
+              <w:t>0%</w:t>
+            </w:r>
+          </w:p>
+        </w:tc>
       </w:tr>
       <w:tr>
         <w:tc>
@@ -11912,6 +13203,38 @@
             </w:r>
           </w:p>
         </w:tc>
+        <w:tc>
+          <w:tcPr>
+            <w:tcW w:w="1330" w:type="dxa"/>
+            <w:tcBorders>
+              <w:top w:val="single" w:sz="4" w:space="0" w:color="B1BBCC"/>
+              <w:left w:val="single" w:sz="4" w:space="0" w:color="B1BBCC"/>
+              <w:bottom w:val="single" w:sz="4" w:space="0" w:color="B1BBCC"/>
+              <w:right w:val="single" w:sz="4" w:space="0" w:color="B1BBCC"/>
+            </w:tcBorders>
+            <w:shd w:val="clear" w:color="auto" w:fill="FFFFFF"/>
+            <w:vAlign w:val="center"/>
+            <w:hideMark/>
+          </w:tcPr>
+          <w:p>
+            <w:pPr>
+              <w:spacing w:after="0" w:line="240" w:lineRule="auto"/>
+              <w:jc w:val="right"/>
+              <w:rPr>
+                <w:rFonts w:ascii="Calibri" w:eastAsia="Times New Roman" w:hAnsi="Calibri" w:cs="Times New Roman"/>
+              </w:rPr>
+            </w:pPr>
+            <w:r>
+              <w:rPr>
+                <w:rFonts w:ascii="Calibri" w:eastAsia="Times New Roman" w:hAnsi="Calibri" w:cs="Times New Roman"/>
+                <w:b/>
+                <w:bCs/>
+                <w:color w:val="000000"/>
+              </w:rPr>
+              <w:t>0%</w:t>
+            </w:r>
+          </w:p>
+        </w:tc>
       </w:tr>
       <w:tr>
         <w:tc>
@@ -12034,6 +13357,36 @@
             </w:r>
           </w:p>
         </w:tc>
+        <w:tc>
+          <w:tcPr>
+            <w:tcW w:w="1330" w:type="dxa"/>
+            <w:tcBorders>
+              <w:top w:val="single" w:sz="4" w:space="0" w:color="B1BBCC"/>
+              <w:left w:val="single" w:sz="4" w:space="0" w:color="B1BBCC"/>
+              <w:bottom w:val="single" w:sz="4" w:space="0" w:color="B1BBCC"/>
+              <w:right w:val="single" w:sz="4" w:space="0" w:color="B1BBCC"/>
+            </w:tcBorders>
+            <w:shd w:val="clear" w:color="auto" w:fill="FFFFFF"/>
+            <w:vAlign w:val="center"/>
+            <w:hideMark/>
+          </w:tcPr>
+          <w:p>
+            <w:pPr>
+              <w:spacing w:after="0" w:line="240" w:lineRule="auto"/>
+              <w:jc w:val="right"/>
+              <w:rPr>
+                <w:rFonts w:ascii="Calibri" w:eastAsia="Times New Roman" w:hAnsi="Calibri" w:cs="Times New Roman"/>
+              </w:rPr>
+            </w:pPr>
+            <w:r>
+              <w:rPr>
+                <w:rFonts w:ascii="Calibri" w:eastAsia="Times New Roman" w:hAnsi="Calibri" w:cs="Times New Roman"/>
+                <w:color w:val="000000"/>
+              </w:rPr>
+              <w:t>0%</w:t>
+            </w:r>
+          </w:p>
+        </w:tc>
       </w:tr>
       <w:tr>
         <w:tc>
@@ -12156,6 +13509,36 @@
             </w:r>
           </w:p>
         </w:tc>
+        <w:tc>
+          <w:tcPr>
+            <w:tcW w:w="1330" w:type="dxa"/>
+            <w:tcBorders>
+              <w:top w:val="single" w:sz="4" w:space="0" w:color="B1BBCC"/>
+              <w:left w:val="single" w:sz="4" w:space="0" w:color="B1BBCC"/>
+              <w:bottom w:val="single" w:sz="4" w:space="0" w:color="B1BBCC"/>
+              <w:right w:val="single" w:sz="4" w:space="0" w:color="B1BBCC"/>
+            </w:tcBorders>
+            <w:shd w:val="clear" w:color="auto" w:fill="FFFFFF"/>
+            <w:vAlign w:val="center"/>
+            <w:hideMark/>
+          </w:tcPr>
+          <w:p>
+            <w:pPr>
+              <w:spacing w:after="0" w:line="240" w:lineRule="auto"/>
+              <w:jc w:val="right"/>
+              <w:rPr>
+                <w:rFonts w:ascii="Calibri" w:eastAsia="Times New Roman" w:hAnsi="Calibri" w:cs="Times New Roman"/>
+              </w:rPr>
+            </w:pPr>
+            <w:r>
+              <w:rPr>
+                <w:rFonts w:ascii="Calibri" w:eastAsia="Times New Roman" w:hAnsi="Calibri" w:cs="Times New Roman"/>
+                <w:color w:val="000000"/>
+              </w:rPr>
+              <w:t>0%</w:t>
+            </w:r>
+          </w:p>
+        </w:tc>
       </w:tr>
       <w:tr>
         <w:tc>
@@ -12282,6 +13665,38 @@
             </w:r>
           </w:p>
         </w:tc>
+        <w:tc>
+          <w:tcPr>
+            <w:tcW w:w="1330" w:type="dxa"/>
+            <w:tcBorders>
+              <w:top w:val="single" w:sz="4" w:space="0" w:color="B1BBCC"/>
+              <w:left w:val="single" w:sz="4" w:space="0" w:color="B1BBCC"/>
+              <w:bottom w:val="single" w:sz="4" w:space="0" w:color="B1BBCC"/>
+              <w:right w:val="single" w:sz="4" w:space="0" w:color="B1BBCC"/>
+            </w:tcBorders>
+            <w:shd w:val="clear" w:color="auto" w:fill="FFFFFF"/>
+            <w:vAlign w:val="center"/>
+            <w:hideMark/>
+          </w:tcPr>
+          <w:p>
+            <w:pPr>
+              <w:spacing w:after="0" w:line="240" w:lineRule="auto"/>
+              <w:jc w:val="right"/>
+              <w:rPr>
+                <w:rFonts w:ascii="Calibri" w:eastAsia="Times New Roman" w:hAnsi="Calibri" w:cs="Times New Roman"/>
+              </w:rPr>
+            </w:pPr>
+            <w:r>
+              <w:rPr>
+                <w:rFonts w:ascii="Calibri" w:eastAsia="Times New Roman" w:hAnsi="Calibri" w:cs="Times New Roman"/>
+                <w:b/>
+                <w:bCs/>
+                <w:color w:val="000000"/>
+              </w:rPr>
+              <w:t>50%</w:t>
+            </w:r>
+          </w:p>
+        </w:tc>
       </w:tr>
       <w:tr>
         <w:tc>
@@ -12404,6 +13819,36 @@
             </w:r>
           </w:p>
         </w:tc>
+        <w:tc>
+          <w:tcPr>
+            <w:tcW w:w="1330" w:type="dxa"/>
+            <w:tcBorders>
+              <w:top w:val="single" w:sz="4" w:space="0" w:color="B1BBCC"/>
+              <w:left w:val="single" w:sz="4" w:space="0" w:color="B1BBCC"/>
+              <w:bottom w:val="single" w:sz="4" w:space="0" w:color="B1BBCC"/>
+              <w:right w:val="single" w:sz="4" w:space="0" w:color="B1BBCC"/>
+            </w:tcBorders>
+            <w:shd w:val="clear" w:color="auto" w:fill="FFFFFF"/>
+            <w:vAlign w:val="center"/>
+            <w:hideMark/>
+          </w:tcPr>
+          <w:p>
+            <w:pPr>
+              <w:spacing w:after="0" w:line="240" w:lineRule="auto"/>
+              <w:jc w:val="right"/>
+              <w:rPr>
+                <w:rFonts w:ascii="Calibri" w:eastAsia="Times New Roman" w:hAnsi="Calibri" w:cs="Times New Roman"/>
+              </w:rPr>
+            </w:pPr>
+            <w:r>
+              <w:rPr>
+                <w:rFonts w:ascii="Calibri" w:eastAsia="Times New Roman" w:hAnsi="Calibri" w:cs="Times New Roman"/>
+                <w:color w:val="000000"/>
+              </w:rPr>
+              <w:t>50%</w:t>
+            </w:r>
+          </w:p>
+        </w:tc>
       </w:tr>
       <w:tr>
         <w:tc>
@@ -12526,6 +13971,36 @@
             </w:r>
           </w:p>
         </w:tc>
+        <w:tc>
+          <w:tcPr>
+            <w:tcW w:w="1330" w:type="dxa"/>
+            <w:tcBorders>
+              <w:top w:val="single" w:sz="4" w:space="0" w:color="B1BBCC"/>
+              <w:left w:val="single" w:sz="4" w:space="0" w:color="B1BBCC"/>
+              <w:bottom w:val="single" w:sz="4" w:space="0" w:color="B1BBCC"/>
+              <w:right w:val="single" w:sz="4" w:space="0" w:color="B1BBCC"/>
+            </w:tcBorders>
+            <w:shd w:val="clear" w:color="auto" w:fill="FFFFFF"/>
+            <w:vAlign w:val="center"/>
+            <w:hideMark/>
+          </w:tcPr>
+          <w:p>
+            <w:pPr>
+              <w:spacing w:after="0" w:line="240" w:lineRule="auto"/>
+              <w:jc w:val="right"/>
+              <w:rPr>
+                <w:rFonts w:ascii="Calibri" w:eastAsia="Times New Roman" w:hAnsi="Calibri" w:cs="Times New Roman"/>
+              </w:rPr>
+            </w:pPr>
+            <w:r>
+              <w:rPr>
+                <w:rFonts w:ascii="Calibri" w:eastAsia="Times New Roman" w:hAnsi="Calibri" w:cs="Times New Roman"/>
+                <w:color w:val="000000"/>
+              </w:rPr>
+              <w:t>50%</w:t>
+            </w:r>
+          </w:p>
+        </w:tc>
       </w:tr>
       <w:tr>
         <w:tc>
@@ -12652,6 +14127,38 @@
             </w:r>
           </w:p>
         </w:tc>
+        <w:tc>
+          <w:tcPr>
+            <w:tcW w:w="1330" w:type="dxa"/>
+            <w:tcBorders>
+              <w:top w:val="single" w:sz="4" w:space="0" w:color="B1BBCC"/>
+              <w:left w:val="single" w:sz="4" w:space="0" w:color="B1BBCC"/>
+              <w:bottom w:val="single" w:sz="4" w:space="0" w:color="B1BBCC"/>
+              <w:right w:val="single" w:sz="4" w:space="0" w:color="B1BBCC"/>
+            </w:tcBorders>
+            <w:shd w:val="clear" w:color="auto" w:fill="FFFFFF"/>
+            <w:vAlign w:val="center"/>
+            <w:hideMark/>
+          </w:tcPr>
+          <w:p>
+            <w:pPr>
+              <w:spacing w:after="0" w:line="240" w:lineRule="auto"/>
+              <w:jc w:val="right"/>
+              <w:rPr>
+                <w:rFonts w:ascii="Calibri" w:eastAsia="Times New Roman" w:hAnsi="Calibri" w:cs="Times New Roman"/>
+              </w:rPr>
+            </w:pPr>
+            <w:r>
+              <w:rPr>
+                <w:rFonts w:ascii="Calibri" w:eastAsia="Times New Roman" w:hAnsi="Calibri" w:cs="Times New Roman"/>
+                <w:b/>
+                <w:bCs/>
+                <w:color w:val="000000"/>
+              </w:rPr>
+              <w:t>0%</w:t>
+            </w:r>
+          </w:p>
+        </w:tc>
       </w:tr>
       <w:tr>
         <w:tc>
@@ -12774,6 +14281,36 @@
             </w:r>
           </w:p>
         </w:tc>
+        <w:tc>
+          <w:tcPr>
+            <w:tcW w:w="1330" w:type="dxa"/>
+            <w:tcBorders>
+              <w:top w:val="single" w:sz="4" w:space="0" w:color="B1BBCC"/>
+              <w:left w:val="single" w:sz="4" w:space="0" w:color="B1BBCC"/>
+              <w:bottom w:val="single" w:sz="4" w:space="0" w:color="B1BBCC"/>
+              <w:right w:val="single" w:sz="4" w:space="0" w:color="B1BBCC"/>
+            </w:tcBorders>
+            <w:shd w:val="clear" w:color="auto" w:fill="FFFFFF"/>
+            <w:vAlign w:val="center"/>
+            <w:hideMark/>
+          </w:tcPr>
+          <w:p>
+            <w:pPr>
+              <w:spacing w:after="0" w:line="240" w:lineRule="auto"/>
+              <w:jc w:val="right"/>
+              <w:rPr>
+                <w:rFonts w:ascii="Calibri" w:eastAsia="Times New Roman" w:hAnsi="Calibri" w:cs="Times New Roman"/>
+              </w:rPr>
+            </w:pPr>
+            <w:r>
+              <w:rPr>
+                <w:rFonts w:ascii="Calibri" w:eastAsia="Times New Roman" w:hAnsi="Calibri" w:cs="Times New Roman"/>
+                <w:color w:val="000000"/>
+              </w:rPr>
+              <w:t>0%</w:t>
+            </w:r>
+          </w:p>
+        </w:tc>
       </w:tr>
       <w:tr>
         <w:tc>
@@ -12896,6 +14433,36 @@
             </w:r>
           </w:p>
         </w:tc>
+        <w:tc>
+          <w:tcPr>
+            <w:tcW w:w="1330" w:type="dxa"/>
+            <w:tcBorders>
+              <w:top w:val="single" w:sz="4" w:space="0" w:color="B1BBCC"/>
+              <w:left w:val="single" w:sz="4" w:space="0" w:color="B1BBCC"/>
+              <w:bottom w:val="single" w:sz="4" w:space="0" w:color="B1BBCC"/>
+              <w:right w:val="single" w:sz="4" w:space="0" w:color="B1BBCC"/>
+            </w:tcBorders>
+            <w:shd w:val="clear" w:color="auto" w:fill="FFFFFF"/>
+            <w:vAlign w:val="center"/>
+            <w:hideMark/>
+          </w:tcPr>
+          <w:p>
+            <w:pPr>
+              <w:spacing w:after="0" w:line="240" w:lineRule="auto"/>
+              <w:jc w:val="right"/>
+              <w:rPr>
+                <w:rFonts w:ascii="Calibri" w:eastAsia="Times New Roman" w:hAnsi="Calibri" w:cs="Times New Roman"/>
+              </w:rPr>
+            </w:pPr>
+            <w:r>
+              <w:rPr>
+                <w:rFonts w:ascii="Calibri" w:eastAsia="Times New Roman" w:hAnsi="Calibri" w:cs="Times New Roman"/>
+                <w:color w:val="000000"/>
+              </w:rPr>
+              <w:t>0%</w:t>
+            </w:r>
+          </w:p>
+        </w:tc>
       </w:tr>
       <w:tr>
         <w:tc>
@@ -13018,6 +14585,36 @@
             </w:r>
           </w:p>
         </w:tc>
+        <w:tc>
+          <w:tcPr>
+            <w:tcW w:w="1330" w:type="dxa"/>
+            <w:tcBorders>
+              <w:top w:val="single" w:sz="4" w:space="0" w:color="B1BBCC"/>
+              <w:left w:val="single" w:sz="4" w:space="0" w:color="B1BBCC"/>
+              <w:bottom w:val="single" w:sz="4" w:space="0" w:color="B1BBCC"/>
+              <w:right w:val="single" w:sz="4" w:space="0" w:color="B1BBCC"/>
+            </w:tcBorders>
+            <w:shd w:val="clear" w:color="auto" w:fill="FFFFFF"/>
+            <w:vAlign w:val="center"/>
+            <w:hideMark/>
+          </w:tcPr>
+          <w:p>
+            <w:pPr>
+              <w:spacing w:after="0" w:line="240" w:lineRule="auto"/>
+              <w:jc w:val="right"/>
+              <w:rPr>
+                <w:rFonts w:ascii="Calibri" w:eastAsia="Times New Roman" w:hAnsi="Calibri" w:cs="Times New Roman"/>
+              </w:rPr>
+            </w:pPr>
+            <w:r>
+              <w:rPr>
+                <w:rFonts w:ascii="Calibri" w:eastAsia="Times New Roman" w:hAnsi="Calibri" w:cs="Times New Roman"/>
+                <w:color w:val="000000"/>
+              </w:rPr>
+              <w:t>0%</w:t>
+            </w:r>
+          </w:p>
+        </w:tc>
       </w:tr>
       <w:tr>
         <w:tc>
@@ -13144,6 +14741,38 @@
             </w:r>
           </w:p>
         </w:tc>
+        <w:tc>
+          <w:tcPr>
+            <w:tcW w:w="1330" w:type="dxa"/>
+            <w:tcBorders>
+              <w:top w:val="single" w:sz="4" w:space="0" w:color="B1BBCC"/>
+              <w:left w:val="single" w:sz="4" w:space="0" w:color="B1BBCC"/>
+              <w:bottom w:val="single" w:sz="4" w:space="0" w:color="B1BBCC"/>
+              <w:right w:val="single" w:sz="4" w:space="0" w:color="B1BBCC"/>
+            </w:tcBorders>
+            <w:shd w:val="clear" w:color="auto" w:fill="FFFFFF"/>
+            <w:vAlign w:val="center"/>
+            <w:hideMark/>
+          </w:tcPr>
+          <w:p>
+            <w:pPr>
+              <w:spacing w:after="0" w:line="240" w:lineRule="auto"/>
+              <w:jc w:val="right"/>
+              <w:rPr>
+                <w:rFonts w:ascii="Calibri" w:eastAsia="Times New Roman" w:hAnsi="Calibri" w:cs="Times New Roman"/>
+              </w:rPr>
+            </w:pPr>
+            <w:r>
+              <w:rPr>
+                <w:rFonts w:ascii="Calibri" w:eastAsia="Times New Roman" w:hAnsi="Calibri" w:cs="Times New Roman"/>
+                <w:b/>
+                <w:bCs/>
+                <w:color w:val="000000"/>
+              </w:rPr>
+              <w:t>0%</w:t>
+            </w:r>
+          </w:p>
+        </w:tc>
       </w:tr>
       <w:tr>
         <w:tc>
@@ -13264,6 +14893,36 @@
             </w:r>
           </w:p>
         </w:tc>
+        <w:tc>
+          <w:tcPr>
+            <w:tcW w:w="1330" w:type="dxa"/>
+            <w:tcBorders>
+              <w:top w:val="single" w:sz="4" w:space="0" w:color="B1BBCC"/>
+              <w:left w:val="single" w:sz="4" w:space="0" w:color="B1BBCC"/>
+              <w:bottom w:val="single" w:sz="4" w:space="0" w:color="B1BBCC"/>
+              <w:right w:val="single" w:sz="4" w:space="0" w:color="B1BBCC"/>
+            </w:tcBorders>
+            <w:shd w:val="clear" w:color="auto" w:fill="FFFFFF"/>
+            <w:vAlign w:val="center"/>
+            <w:hideMark/>
+          </w:tcPr>
+          <w:p>
+            <w:pPr>
+              <w:spacing w:after="0" w:line="240" w:lineRule="auto"/>
+              <w:jc w:val="right"/>
+              <w:rPr>
+                <w:rFonts w:ascii="Calibri" w:eastAsia="Times New Roman" w:hAnsi="Calibri" w:cs="Times New Roman"/>
+              </w:rPr>
+            </w:pPr>
+            <w:r>
+              <w:rPr>
+                <w:rFonts w:ascii="Calibri" w:eastAsia="Times New Roman" w:hAnsi="Calibri" w:cs="Times New Roman"/>
+                <w:color w:val="000000"/>
+              </w:rPr>
+              <w:t>0%</w:t>
+            </w:r>
+          </w:p>
+        </w:tc>
       </w:tr>
       <w:tr>
         <w:tc>
@@ -13390,6 +15049,38 @@
             </w:r>
           </w:p>
         </w:tc>
+        <w:tc>
+          <w:tcPr>
+            <w:tcW w:w="1330" w:type="dxa"/>
+            <w:tcBorders>
+              <w:top w:val="single" w:sz="4" w:space="0" w:color="B1BBCC"/>
+              <w:left w:val="single" w:sz="4" w:space="0" w:color="B1BBCC"/>
+              <w:bottom w:val="single" w:sz="4" w:space="0" w:color="B1BBCC"/>
+              <w:right w:val="single" w:sz="4" w:space="0" w:color="B1BBCC"/>
+            </w:tcBorders>
+            <w:shd w:val="clear" w:color="auto" w:fill="FFFFFF"/>
+            <w:vAlign w:val="center"/>
+            <w:hideMark/>
+          </w:tcPr>
+          <w:p>
+            <w:pPr>
+              <w:spacing w:after="0" w:line="240" w:lineRule="auto"/>
+              <w:jc w:val="right"/>
+              <w:rPr>
+                <w:rFonts w:ascii="Calibri" w:eastAsia="Times New Roman" w:hAnsi="Calibri" w:cs="Times New Roman"/>
+              </w:rPr>
+            </w:pPr>
+            <w:r>
+              <w:rPr>
+                <w:rFonts w:ascii="Calibri" w:eastAsia="Times New Roman" w:hAnsi="Calibri" w:cs="Times New Roman"/>
+                <w:b/>
+                <w:bCs/>
+                <w:color w:val="000000"/>
+              </w:rPr>
+              <w:t>0%</w:t>
+            </w:r>
+          </w:p>
+        </w:tc>
       </w:tr>
       <w:tr>
         <w:tc>
@@ -13512,6 +15203,36 @@
             </w:r>
           </w:p>
         </w:tc>
+        <w:tc>
+          <w:tcPr>
+            <w:tcW w:w="1330" w:type="dxa"/>
+            <w:tcBorders>
+              <w:top w:val="single" w:sz="4" w:space="0" w:color="B1BBCC"/>
+              <w:left w:val="single" w:sz="4" w:space="0" w:color="B1BBCC"/>
+              <w:bottom w:val="single" w:sz="4" w:space="0" w:color="B1BBCC"/>
+              <w:right w:val="single" w:sz="4" w:space="0" w:color="B1BBCC"/>
+            </w:tcBorders>
+            <w:shd w:val="clear" w:color="auto" w:fill="FFFFFF"/>
+            <w:vAlign w:val="center"/>
+            <w:hideMark/>
+          </w:tcPr>
+          <w:p>
+            <w:pPr>
+              <w:spacing w:after="0" w:line="240" w:lineRule="auto"/>
+              <w:jc w:val="right"/>
+              <w:rPr>
+                <w:rFonts w:ascii="Calibri" w:eastAsia="Times New Roman" w:hAnsi="Calibri" w:cs="Times New Roman"/>
+              </w:rPr>
+            </w:pPr>
+            <w:r>
+              <w:rPr>
+                <w:rFonts w:ascii="Calibri" w:eastAsia="Times New Roman" w:hAnsi="Calibri" w:cs="Times New Roman"/>
+                <w:color w:val="000000"/>
+              </w:rPr>
+              <w:t>0%</w:t>
+            </w:r>
+          </w:p>
+        </w:tc>
       </w:tr>
       <w:tr>
         <w:tc>
@@ -13631,6 +15352,36 @@
                 <w:color w:val="000000"/>
               </w:rPr>
               <w:t>Thu 4/16/15</w:t>
+            </w:r>
+          </w:p>
+        </w:tc>
+        <w:tc>
+          <w:tcPr>
+            <w:tcW w:w="1330" w:type="dxa"/>
+            <w:tcBorders>
+              <w:top w:val="single" w:sz="4" w:space="0" w:color="B1BBCC"/>
+              <w:left w:val="single" w:sz="4" w:space="0" w:color="B1BBCC"/>
+              <w:bottom w:val="single" w:sz="4" w:space="0" w:color="B1BBCC"/>
+              <w:right w:val="single" w:sz="4" w:space="0" w:color="B1BBCC"/>
+            </w:tcBorders>
+            <w:shd w:val="clear" w:color="auto" w:fill="FFFFFF"/>
+            <w:vAlign w:val="center"/>
+            <w:hideMark/>
+          </w:tcPr>
+          <w:p>
+            <w:pPr>
+              <w:spacing w:after="0" w:line="240" w:lineRule="auto"/>
+              <w:jc w:val="right"/>
+              <w:rPr>
+                <w:rFonts w:ascii="Calibri" w:eastAsia="Times New Roman" w:hAnsi="Calibri" w:cs="Times New Roman"/>
+              </w:rPr>
+            </w:pPr>
+            <w:r>
+              <w:rPr>
+                <w:rFonts w:ascii="Calibri" w:eastAsia="Times New Roman" w:hAnsi="Calibri" w:cs="Times New Roman"/>
+                <w:color w:val="000000"/>
+              </w:rPr>
+              <w:t>0%</w:t>
             </w:r>
           </w:p>
         </w:tc>
@@ -13651,6 +15402,8 @@
           <w:szCs w:val="24"/>
         </w:rPr>
       </w:pPr>
+      <w:bookmarkStart w:id="22" w:name="_GoBack"/>
+      <w:bookmarkEnd w:id="22"/>
     </w:p>
     <w:p>
       <w:pPr>
@@ -16154,35 +17907,7 @@
           <w:sz w:val="24"/>
           <w:szCs w:val="24"/>
         </w:rPr>
-        <w:t>o</w:t>
-      </w:r>
-      <w:r>
-        <w:rPr>
-          <w:sz w:val="24"/>
-          <w:szCs w:val="24"/>
-        </w:rPr>
-        <w:t xml:space="preserve">bject-oriented analysis and design coupled with modern agile </w:t>
-      </w:r>
-      <w:r>
-        <w:rPr>
-          <w:sz w:val="24"/>
-          <w:szCs w:val="24"/>
-        </w:rPr>
-        <w:t xml:space="preserve">development </w:t>
-      </w:r>
-      <w:r>
-        <w:rPr>
-          <w:sz w:val="24"/>
-          <w:szCs w:val="24"/>
-        </w:rPr>
-        <w:t>methods</w:t>
-      </w:r>
-      <w:r>
-        <w:rPr>
-          <w:sz w:val="24"/>
-          <w:szCs w:val="24"/>
-        </w:rPr>
-        <w:t xml:space="preserve"> </w:t>
+        <w:t xml:space="preserve">object-oriented analysis and design coupled with modern agile development methods </w:t>
       </w:r>
       <w:r>
         <w:rPr>
@@ -16878,21 +18603,7 @@
           <w:sz w:val="24"/>
           <w:szCs w:val="24"/>
         </w:rPr>
-        <w:t xml:space="preserve">Download </w:t>
-      </w:r>
-      <w:r>
-        <w:rPr>
-          <w:sz w:val="24"/>
-          <w:szCs w:val="24"/>
-        </w:rPr>
-        <w:t>a</w:t>
-      </w:r>
-      <w:r>
-        <w:rPr>
-          <w:sz w:val="24"/>
-          <w:szCs w:val="24"/>
-        </w:rPr>
-        <w:t>ppointments</w:t>
+        <w:t>Download appointments</w:t>
       </w:r>
     </w:p>
     <w:p>
@@ -20079,7 +21790,7 @@
       <w:rPr>
         <w:noProof/>
       </w:rPr>
-      <w:t>8</w:t>
+      <w:t>11</w:t>
     </w:r>
     <w:r>
       <w:fldChar w:fldCharType="end"/>
@@ -20193,7 +21904,7 @@
       <w:rPr>
         <w:noProof/>
       </w:rPr>
-      <w:t>8</w:t>
+      <w:t>11</w:t>
     </w:r>
     <w:r>
       <w:fldChar w:fldCharType="end"/>
@@ -24880,7 +26591,7 @@
 </file>
 
 <file path=customXml/itemProps1.xml><?xml version="1.0" encoding="utf-8"?>
-<ds:datastoreItem xmlns:ds="http://schemas.openxmlformats.org/officeDocument/2006/customXml" ds:itemID="{47F149DD-A319-47DC-A0D5-522C7B0AB5FD}">
+<ds:datastoreItem xmlns:ds="http://schemas.openxmlformats.org/officeDocument/2006/customXml" ds:itemID="{D68CAE75-411E-48E6-AA52-590CCD6F023E}">
   <ds:schemaRefs>
     <ds:schemaRef ds:uri="http://schemas.openxmlformats.org/officeDocument/2006/bibliography"/>
   </ds:schemaRefs>

</xml_diff>